<commit_message>
lesson 9 added. Lesson 10 half done
</commit_message>
<xml_diff>
--- a/BPInterface/Lesson plans.docx
+++ b/BPInterface/Lesson plans.docx
@@ -53,7 +53,7 @@
           <w:sz w:val="32"/>
           <w:szCs w:val="32"/>
         </w:rPr>
-        <w:t>Widgets</w:t>
+        <w:t>Interface</w:t>
       </w:r>
     </w:p>
     <w:p>
@@ -83,6 +83,8 @@
         </w:rPr>
         <w:t>Create Third person template</w:t>
       </w:r>
+      <w:bookmarkStart w:id="0" w:name="_GoBack"/>
+      <w:bookmarkEnd w:id="0"/>
     </w:p>
     <w:p>
       <w:pPr>
@@ -588,15 +590,7 @@
           <w:sz w:val="22"/>
           <w:szCs w:val="22"/>
         </w:rPr>
-        <w:t xml:space="preserve"> </w:t>
-      </w:r>
-      <w:r>
-        <w:rPr>
-          <w:rFonts w:asciiTheme="minorHAnsi" w:hAnsiTheme="minorHAnsi" w:cstheme="minorHAnsi"/>
-          <w:sz w:val="22"/>
-          <w:szCs w:val="22"/>
-        </w:rPr>
-        <w:t>actor</w:t>
+        <w:t xml:space="preserve"> actor</w:t>
       </w:r>
       <w:proofErr w:type="gramEnd"/>
       <w:r>
@@ -1295,7 +1289,6 @@
           <w:szCs w:val="22"/>
         </w:rPr>
       </w:pPr>
-      <w:bookmarkStart w:id="0" w:name="_GoBack"/>
       <w:r>
         <w:rPr>
           <w:noProof/>
@@ -1338,7 +1331,6 @@
         </w:drawing>
       </w:r>
     </w:p>
-    <w:bookmarkEnd w:id="0"/>
     <w:p>
       <w:pPr>
         <w:pStyle w:val="PlainText"/>

</xml_diff>